<commit_message>
/ Cahier des charges.docx : updated index. / Scenarii.docx : updated style.
</commit_message>
<xml_diff>
--- a/docs/Cahier des charges.docx
+++ b/docs/Cahier des charges.docx
@@ -273,6 +273,9 @@
               <w:spacing w:after="0"/>
               <w:jc w:val="center"/>
             </w:pPr>
+            <w:r>
+              <w:t>1.1</w:t>
+            </w:r>
           </w:p>
         </w:tc>
         <w:tc>
@@ -284,6 +287,9 @@
               <w:spacing w:after="0"/>
               <w:jc w:val="center"/>
             </w:pPr>
+            <w:r>
+              <w:t>14/04/2009</w:t>
+            </w:r>
           </w:p>
         </w:tc>
         <w:tc>
@@ -295,6 +301,9 @@
               <w:spacing w:after="0"/>
               <w:jc w:val="center"/>
             </w:pPr>
+            <w:r>
+              <w:t>P.Julien</w:t>
+            </w:r>
           </w:p>
         </w:tc>
         <w:tc>
@@ -305,6 +314,9 @@
             <w:pPr>
               <w:spacing w:after="0"/>
             </w:pPr>
+            <w:r>
+              <w:t>- Modification du plan</w:t>
+            </w:r>
           </w:p>
         </w:tc>
       </w:tr>
@@ -349,7 +361,10 @@
           <w:pPr>
             <w:pStyle w:val="TM1"/>
             <w:rPr>
-              <w:rFonts w:eastAsiaTheme="minorEastAsia"/>
+              <w:rFonts w:asciiTheme="minorHAnsi" w:eastAsiaTheme="minorEastAsia" w:hAnsiTheme="minorHAnsi" w:cstheme="minorBidi"/>
+              <w:b w:val="0"/>
+              <w:sz w:val="22"/>
+              <w:szCs w:val="22"/>
               <w:lang w:eastAsia="fr-FR"/>
             </w:rPr>
           </w:pPr>
@@ -362,16 +377,19 @@
           <w:r>
             <w:fldChar w:fldCharType="separate"/>
           </w:r>
-          <w:hyperlink w:anchor="_Toc225747212" w:history="1">
+          <w:hyperlink w:anchor="_Toc227469009" w:history="1">
             <w:r>
               <w:rPr>
                 <w:rStyle w:val="Lienhypertexte"/>
               </w:rPr>
-              <w:t>2.</w:t>
-            </w:r>
-            <w:r>
-              <w:rPr>
-                <w:rFonts w:eastAsiaTheme="minorEastAsia"/>
+              <w:t>1.</w:t>
+            </w:r>
+            <w:r>
+              <w:rPr>
+                <w:rFonts w:asciiTheme="minorHAnsi" w:eastAsiaTheme="minorEastAsia" w:hAnsiTheme="minorHAnsi" w:cstheme="minorBidi"/>
+                <w:b w:val="0"/>
+                <w:sz w:val="22"/>
+                <w:szCs w:val="22"/>
                 <w:lang w:eastAsia="fr-FR"/>
               </w:rPr>
               <w:tab/>
@@ -398,7 +416,7 @@
               <w:rPr>
                 <w:webHidden/>
               </w:rPr>
-              <w:instrText xml:space="preserve"> PAGEREF _Toc225747212 \h </w:instrText>
+              <w:instrText xml:space="preserve"> PAGEREF _Toc227469009 \h </w:instrText>
             </w:r>
             <w:r>
               <w:rPr>
@@ -429,25 +447,24 @@
           <w:pPr>
             <w:pStyle w:val="TM2"/>
             <w:rPr>
-              <w:rFonts w:ascii="Arial" w:eastAsiaTheme="minorEastAsia" w:hAnsi="Arial" w:cs="Arial"/>
+              <w:rFonts w:eastAsiaTheme="minorEastAsia"/>
+              <w:b w:val="0"/>
               <w:sz w:val="22"/>
               <w:szCs w:val="22"/>
               <w:lang w:eastAsia="fr-FR"/>
             </w:rPr>
           </w:pPr>
-          <w:hyperlink w:anchor="_Toc225747213" w:history="1">
+          <w:hyperlink w:anchor="_Toc227469010" w:history="1">
             <w:r>
               <w:rPr>
                 <w:rStyle w:val="Lienhypertexte"/>
-                <w:rFonts w:ascii="Arial" w:hAnsi="Arial" w:cs="Arial"/>
-                <w:sz w:val="22"/>
-                <w:szCs w:val="22"/>
               </w:rPr>
               <w:t>1.1.</w:t>
             </w:r>
             <w:r>
               <w:rPr>
-                <w:rFonts w:ascii="Arial" w:eastAsiaTheme="minorEastAsia" w:hAnsi="Arial" w:cs="Arial"/>
+                <w:rFonts w:eastAsiaTheme="minorEastAsia"/>
+                <w:b w:val="0"/>
                 <w:sz w:val="22"/>
                 <w:szCs w:val="22"/>
                 <w:lang w:eastAsia="fr-FR"/>
@@ -457,71 +474,47 @@
             <w:r>
               <w:rPr>
                 <w:rStyle w:val="Lienhypertexte"/>
-                <w:rFonts w:ascii="Arial" w:hAnsi="Arial" w:cs="Arial"/>
-                <w:sz w:val="22"/>
-                <w:szCs w:val="22"/>
               </w:rPr>
               <w:t>Equipe et répartition des tâches</w:t>
             </w:r>
             <w:r>
               <w:rPr>
-                <w:rFonts w:ascii="Arial" w:hAnsi="Arial" w:cs="Arial"/>
                 <w:webHidden/>
-                <w:sz w:val="22"/>
-                <w:szCs w:val="22"/>
               </w:rPr>
               <w:tab/>
             </w:r>
             <w:r>
               <w:rPr>
-                <w:rFonts w:ascii="Arial" w:hAnsi="Arial" w:cs="Arial"/>
                 <w:webHidden/>
-                <w:sz w:val="22"/>
-                <w:szCs w:val="22"/>
               </w:rPr>
               <w:fldChar w:fldCharType="begin"/>
             </w:r>
             <w:r>
               <w:rPr>
-                <w:rFonts w:ascii="Arial" w:hAnsi="Arial" w:cs="Arial"/>
                 <w:webHidden/>
-                <w:sz w:val="22"/>
-                <w:szCs w:val="22"/>
-              </w:rPr>
-              <w:instrText xml:space="preserve"> PAGEREF _Toc225747213 \h </w:instrText>
-            </w:r>
-            <w:r>
-              <w:rPr>
-                <w:rFonts w:ascii="Arial" w:hAnsi="Arial" w:cs="Arial"/>
+              </w:rPr>
+              <w:instrText xml:space="preserve"> PAGEREF _Toc227469010 \h </w:instrText>
+            </w:r>
+            <w:r>
+              <w:rPr>
                 <w:webHidden/>
-                <w:sz w:val="22"/>
-                <w:szCs w:val="22"/>
-              </w:rPr>
-            </w:r>
-            <w:r>
-              <w:rPr>
-                <w:rFonts w:ascii="Arial" w:hAnsi="Arial" w:cs="Arial"/>
+              </w:rPr>
+            </w:r>
+            <w:r>
+              <w:rPr>
                 <w:webHidden/>
-                <w:sz w:val="22"/>
-                <w:szCs w:val="22"/>
               </w:rPr>
               <w:fldChar w:fldCharType="separate"/>
             </w:r>
             <w:r>
               <w:rPr>
-                <w:rFonts w:ascii="Arial" w:hAnsi="Arial" w:cs="Arial"/>
                 <w:webHidden/>
-                <w:sz w:val="22"/>
-                <w:szCs w:val="22"/>
               </w:rPr>
               <w:t>5</w:t>
             </w:r>
             <w:r>
               <w:rPr>
-                <w:rFonts w:ascii="Arial" w:hAnsi="Arial" w:cs="Arial"/>
                 <w:webHidden/>
-                <w:sz w:val="22"/>
-                <w:szCs w:val="22"/>
               </w:rPr>
               <w:fldChar w:fldCharType="end"/>
             </w:r>
@@ -531,25 +524,24 @@
           <w:pPr>
             <w:pStyle w:val="TM2"/>
             <w:rPr>
-              <w:rFonts w:ascii="Arial" w:eastAsiaTheme="minorEastAsia" w:hAnsi="Arial" w:cs="Arial"/>
+              <w:rFonts w:eastAsiaTheme="minorEastAsia"/>
+              <w:b w:val="0"/>
               <w:sz w:val="22"/>
               <w:szCs w:val="22"/>
               <w:lang w:eastAsia="fr-FR"/>
             </w:rPr>
           </w:pPr>
-          <w:hyperlink w:anchor="_Toc225747214" w:history="1">
+          <w:hyperlink w:anchor="_Toc227469011" w:history="1">
             <w:r>
               <w:rPr>
                 <w:rStyle w:val="Lienhypertexte"/>
-                <w:rFonts w:ascii="Arial" w:hAnsi="Arial" w:cs="Arial"/>
-                <w:sz w:val="22"/>
-                <w:szCs w:val="22"/>
               </w:rPr>
               <w:t>1.2.</w:t>
             </w:r>
             <w:r>
               <w:rPr>
-                <w:rFonts w:ascii="Arial" w:eastAsiaTheme="minorEastAsia" w:hAnsi="Arial" w:cs="Arial"/>
+                <w:rFonts w:eastAsiaTheme="minorEastAsia"/>
+                <w:b w:val="0"/>
                 <w:sz w:val="22"/>
                 <w:szCs w:val="22"/>
                 <w:lang w:eastAsia="fr-FR"/>
@@ -559,71 +551,47 @@
             <w:r>
               <w:rPr>
                 <w:rStyle w:val="Lienhypertexte"/>
-                <w:rFonts w:ascii="Arial" w:hAnsi="Arial" w:cs="Arial"/>
-                <w:sz w:val="22"/>
-                <w:szCs w:val="22"/>
               </w:rPr>
               <w:t>Gestion des versions</w:t>
             </w:r>
             <w:r>
               <w:rPr>
-                <w:rFonts w:ascii="Arial" w:hAnsi="Arial" w:cs="Arial"/>
                 <w:webHidden/>
-                <w:sz w:val="22"/>
-                <w:szCs w:val="22"/>
               </w:rPr>
               <w:tab/>
             </w:r>
             <w:r>
               <w:rPr>
-                <w:rFonts w:ascii="Arial" w:hAnsi="Arial" w:cs="Arial"/>
                 <w:webHidden/>
-                <w:sz w:val="22"/>
-                <w:szCs w:val="22"/>
               </w:rPr>
               <w:fldChar w:fldCharType="begin"/>
             </w:r>
             <w:r>
               <w:rPr>
-                <w:rFonts w:ascii="Arial" w:hAnsi="Arial" w:cs="Arial"/>
                 <w:webHidden/>
-                <w:sz w:val="22"/>
-                <w:szCs w:val="22"/>
-              </w:rPr>
-              <w:instrText xml:space="preserve"> PAGEREF _Toc225747214 \h </w:instrText>
-            </w:r>
-            <w:r>
-              <w:rPr>
-                <w:rFonts w:ascii="Arial" w:hAnsi="Arial" w:cs="Arial"/>
+              </w:rPr>
+              <w:instrText xml:space="preserve"> PAGEREF _Toc227469011 \h </w:instrText>
+            </w:r>
+            <w:r>
+              <w:rPr>
                 <w:webHidden/>
-                <w:sz w:val="22"/>
-                <w:szCs w:val="22"/>
-              </w:rPr>
-            </w:r>
-            <w:r>
-              <w:rPr>
-                <w:rFonts w:ascii="Arial" w:hAnsi="Arial" w:cs="Arial"/>
+              </w:rPr>
+            </w:r>
+            <w:r>
+              <w:rPr>
                 <w:webHidden/>
-                <w:sz w:val="22"/>
-                <w:szCs w:val="22"/>
               </w:rPr>
               <w:fldChar w:fldCharType="separate"/>
             </w:r>
             <w:r>
               <w:rPr>
-                <w:rFonts w:ascii="Arial" w:hAnsi="Arial" w:cs="Arial"/>
                 <w:webHidden/>
-                <w:sz w:val="22"/>
-                <w:szCs w:val="22"/>
               </w:rPr>
               <w:t>5</w:t>
             </w:r>
             <w:r>
               <w:rPr>
-                <w:rFonts w:ascii="Arial" w:hAnsi="Arial" w:cs="Arial"/>
                 <w:webHidden/>
-                <w:sz w:val="22"/>
-                <w:szCs w:val="22"/>
               </w:rPr>
               <w:fldChar w:fldCharType="end"/>
             </w:r>
@@ -633,25 +601,24 @@
           <w:pPr>
             <w:pStyle w:val="TM2"/>
             <w:rPr>
-              <w:rFonts w:ascii="Arial" w:eastAsiaTheme="minorEastAsia" w:hAnsi="Arial" w:cs="Arial"/>
+              <w:rFonts w:eastAsiaTheme="minorEastAsia"/>
+              <w:b w:val="0"/>
               <w:sz w:val="22"/>
               <w:szCs w:val="22"/>
               <w:lang w:eastAsia="fr-FR"/>
             </w:rPr>
           </w:pPr>
-          <w:hyperlink w:anchor="_Toc225747215" w:history="1">
+          <w:hyperlink w:anchor="_Toc227469012" w:history="1">
             <w:r>
               <w:rPr>
                 <w:rStyle w:val="Lienhypertexte"/>
-                <w:rFonts w:ascii="Arial" w:hAnsi="Arial" w:cs="Arial"/>
-                <w:sz w:val="22"/>
-                <w:szCs w:val="22"/>
               </w:rPr>
               <w:t>1.3.</w:t>
             </w:r>
             <w:r>
               <w:rPr>
-                <w:rFonts w:ascii="Arial" w:eastAsiaTheme="minorEastAsia" w:hAnsi="Arial" w:cs="Arial"/>
+                <w:rFonts w:eastAsiaTheme="minorEastAsia"/>
+                <w:b w:val="0"/>
                 <w:sz w:val="22"/>
                 <w:szCs w:val="22"/>
                 <w:lang w:eastAsia="fr-FR"/>
@@ -661,71 +628,47 @@
             <w:r>
               <w:rPr>
                 <w:rStyle w:val="Lienhypertexte"/>
-                <w:rFonts w:ascii="Arial" w:hAnsi="Arial" w:cs="Arial"/>
-                <w:sz w:val="22"/>
-                <w:szCs w:val="22"/>
               </w:rPr>
               <w:t>Phases de conception</w:t>
             </w:r>
             <w:r>
               <w:rPr>
-                <w:rFonts w:ascii="Arial" w:hAnsi="Arial" w:cs="Arial"/>
                 <w:webHidden/>
-                <w:sz w:val="22"/>
-                <w:szCs w:val="22"/>
               </w:rPr>
               <w:tab/>
             </w:r>
             <w:r>
               <w:rPr>
-                <w:rFonts w:ascii="Arial" w:hAnsi="Arial" w:cs="Arial"/>
                 <w:webHidden/>
-                <w:sz w:val="22"/>
-                <w:szCs w:val="22"/>
               </w:rPr>
               <w:fldChar w:fldCharType="begin"/>
             </w:r>
             <w:r>
               <w:rPr>
-                <w:rFonts w:ascii="Arial" w:hAnsi="Arial" w:cs="Arial"/>
                 <w:webHidden/>
-                <w:sz w:val="22"/>
-                <w:szCs w:val="22"/>
-              </w:rPr>
-              <w:instrText xml:space="preserve"> PAGEREF _Toc225747215 \h </w:instrText>
-            </w:r>
-            <w:r>
-              <w:rPr>
-                <w:rFonts w:ascii="Arial" w:hAnsi="Arial" w:cs="Arial"/>
+              </w:rPr>
+              <w:instrText xml:space="preserve"> PAGEREF _Toc227469012 \h </w:instrText>
+            </w:r>
+            <w:r>
+              <w:rPr>
                 <w:webHidden/>
-                <w:sz w:val="22"/>
-                <w:szCs w:val="22"/>
-              </w:rPr>
-            </w:r>
-            <w:r>
-              <w:rPr>
-                <w:rFonts w:ascii="Arial" w:hAnsi="Arial" w:cs="Arial"/>
+              </w:rPr>
+            </w:r>
+            <w:r>
+              <w:rPr>
                 <w:webHidden/>
-                <w:sz w:val="22"/>
-                <w:szCs w:val="22"/>
               </w:rPr>
               <w:fldChar w:fldCharType="separate"/>
             </w:r>
             <w:r>
               <w:rPr>
-                <w:rFonts w:ascii="Arial" w:hAnsi="Arial" w:cs="Arial"/>
                 <w:webHidden/>
-                <w:sz w:val="22"/>
-                <w:szCs w:val="22"/>
               </w:rPr>
               <w:t>5</w:t>
             </w:r>
             <w:r>
               <w:rPr>
-                <w:rFonts w:ascii="Arial" w:hAnsi="Arial" w:cs="Arial"/>
                 <w:webHidden/>
-                <w:sz w:val="22"/>
-                <w:szCs w:val="22"/>
               </w:rPr>
               <w:fldChar w:fldCharType="end"/>
             </w:r>
@@ -817,7 +760,19 @@
         <w:t>réseau</w:t>
       </w:r>
       <w:r>
-        <w:t xml:space="preserve"> d’ordinateurs. Le fait de distribuer les ressources de crawl entre plusieurs machines impose une démarche rigoureuse de communication entre les différentes entités. Cette fonctionnalité apporte une innovation importante par rapport à tous les crawler existants sur Internet. A la manière d’eMule, des réseaux Torrent, MyCrawler a pour ambition de proposer un réseau conséquent d’échange d’information à l’échelle du peer-to-peer offrant un nouveau moyen de surfer sur Internet. Ainsi, crawler le Web et fournir un moteur de recherche dynamique et pertinent seront </w:t>
+        <w:t xml:space="preserve"> d’ordinateurs. Le fait de distribuer les ressources de crawl entre plusieurs machines impose une démarche rigoureuse de communication entre les différentes entités. Cette fonctionnalité apporte une innovati</w:t>
+      </w:r>
+      <w:r>
+        <w:t>on importante par rapport à la plupart d</w:t>
+      </w:r>
+      <w:r>
+        <w:t>es crawler</w:t>
+      </w:r>
+      <w:r>
+        <w:t>s</w:t>
+      </w:r>
+      <w:r>
+        <w:t xml:space="preserve"> existants sur Internet. A la manière d’eMule, des réseaux Torrent, MyCrawler a pour ambition de proposer un réseau conséquent d’échange d’information à l’échelle du peer-to-peer offrant un nouveau moyen de surfer sur Internet. Ainsi, crawler le Web et fournir un moteur de recherche dynamique et pertinent seront </w:t>
       </w:r>
       <w:r>
         <w:t>désormais des fonctionnalités envisageables et accessibles</w:t>
@@ -859,10 +814,18 @@
     <w:p>
       <w:pPr>
         <w:pStyle w:val="Titre1"/>
-      </w:pPr>
-      <w:bookmarkStart w:id="0" w:name="_Toc225747212"/>
+        <w:numPr>
+          <w:ilvl w:val="0"/>
+          <w:numId w:val="0"/>
+        </w:numPr>
+        <w:ind w:left="720"/>
+      </w:pPr>
+      <w:bookmarkStart w:id="0" w:name="_Toc227469009"/>
       <w:r>
         <w:lastRenderedPageBreak/>
+        <w:t xml:space="preserve">I </w:t>
+      </w:r>
+      <w:r>
         <w:t>Cadre de travail</w:t>
       </w:r>
       <w:bookmarkEnd w:id="0"/>
@@ -872,7 +835,19 @@
         <w:ind w:firstLine="708"/>
       </w:pPr>
       <w:r>
-        <w:t>Ce projet entre dans le cadre d’une UV PR (Projet) à l’Université de Technologie de Compiègne durant la période de printemps 2009 soit de février à juin 2009 (4 mois). Ce projet est suivi par M. Franck Ghitalla et est sanctionnée par deux soutenances.</w:t>
+        <w:t>Ce projet entre dans le cadre d’une UV PR (Projet) à l’Université de Technologie de Compiègne durant la période de printemps 2009 soit de février à juin 2009 (4 mois). Ce projet est sui</w:t>
+      </w:r>
+      <w:r>
+        <w:t xml:space="preserve">vi par M. Franck Ghitalla </w:t>
+      </w:r>
+      <w:r>
+        <w:t xml:space="preserve"> </w:t>
+      </w:r>
+      <w:r>
+        <w:t>et fera office de</w:t>
+      </w:r>
+      <w:r>
+        <w:t xml:space="preserve"> deux soutenances.</w:t>
       </w:r>
     </w:p>
     <w:p>
@@ -883,7 +858,7 @@
           <w:numId w:val="5"/>
         </w:numPr>
       </w:pPr>
-      <w:bookmarkStart w:id="1" w:name="_Toc225747213"/>
+      <w:bookmarkStart w:id="1" w:name="_Toc227469010"/>
       <w:r>
         <w:t>Equipe et répartition des tâches</w:t>
       </w:r>
@@ -919,7 +894,7 @@
           <w:numId w:val="5"/>
         </w:numPr>
       </w:pPr>
-      <w:bookmarkStart w:id="2" w:name="_Toc225747214"/>
+      <w:bookmarkStart w:id="2" w:name="_Toc227469011"/>
       <w:r>
         <w:t>Gestion des versions</w:t>
       </w:r>
@@ -946,7 +921,7 @@
           <w:numId w:val="5"/>
         </w:numPr>
       </w:pPr>
-      <w:bookmarkStart w:id="4" w:name="_Toc225747215"/>
+      <w:bookmarkStart w:id="4" w:name="_Toc227469012"/>
       <w:r>
         <w:t>Phases de conception</w:t>
       </w:r>
@@ -975,6 +950,199 @@
         </w:rPr>
         <w:commentReference w:id="5"/>
       </w:r>
+    </w:p>
+    <w:p>
+      <w:pPr>
+        <w:spacing w:after="0"/>
+      </w:pPr>
+    </w:p>
+    <w:p>
+      <w:pPr>
+        <w:spacing w:after="0"/>
+      </w:pPr>
+      <w:r>
+        <w:t>I Introduction</w:t>
+      </w:r>
+    </w:p>
+    <w:p>
+      <w:pPr>
+        <w:spacing w:after="0"/>
+      </w:pPr>
+    </w:p>
+    <w:p>
+      <w:pPr>
+        <w:spacing w:after="0"/>
+      </w:pPr>
+      <w:r>
+        <w:t>II Objectifs</w:t>
+      </w:r>
+    </w:p>
+    <w:p>
+      <w:pPr>
+        <w:spacing w:after="0"/>
+      </w:pPr>
+    </w:p>
+    <w:p>
+      <w:pPr>
+        <w:spacing w:after="0"/>
+      </w:pPr>
+      <w:r>
+        <w:t>1) Utilité</w:t>
+      </w:r>
+    </w:p>
+    <w:p>
+      <w:pPr>
+        <w:spacing w:after="0"/>
+      </w:pPr>
+      <w:r>
+        <w:t>2) Utilisabilité</w:t>
+      </w:r>
+    </w:p>
+    <w:p>
+      <w:pPr>
+        <w:spacing w:after="0"/>
+      </w:pPr>
+    </w:p>
+    <w:p>
+      <w:pPr>
+        <w:spacing w:after="0"/>
+      </w:pPr>
+      <w:r>
+        <w:t xml:space="preserve">III </w:t>
+      </w:r>
+      <w:r>
+        <w:t>Architecture logiciel</w:t>
+      </w:r>
+    </w:p>
+    <w:p>
+      <w:pPr>
+        <w:spacing w:after="0"/>
+      </w:pPr>
+    </w:p>
+    <w:p>
+      <w:pPr>
+        <w:spacing w:after="0"/>
+      </w:pPr>
+      <w:r>
+        <w:t>1) Représentation de l’architecture</w:t>
+      </w:r>
+    </w:p>
+    <w:p>
+      <w:pPr>
+        <w:spacing w:after="0"/>
+      </w:pPr>
+      <w:r>
+        <w:t xml:space="preserve">1) </w:t>
+      </w:r>
+      <w:r>
+        <w:t>Fonctions de bases</w:t>
+      </w:r>
+    </w:p>
+    <w:p>
+      <w:pPr>
+        <w:spacing w:after="0"/>
+      </w:pPr>
+      <w:r>
+        <w:t>2) Fonctions avancées</w:t>
+      </w:r>
+    </w:p>
+    <w:p>
+      <w:pPr>
+        <w:spacing w:after="0"/>
+      </w:pPr>
+    </w:p>
+    <w:p>
+      <w:pPr>
+        <w:spacing w:after="0"/>
+      </w:pPr>
+      <w:r>
+        <w:t xml:space="preserve">IV </w:t>
+      </w:r>
+      <w:r>
+        <w:t>Interfaces graphiques</w:t>
+      </w:r>
+    </w:p>
+    <w:p>
+      <w:pPr>
+        <w:spacing w:after="0"/>
+      </w:pPr>
+      <w:r>
+        <w:t>1) Fen</w:t>
+      </w:r>
+      <w:r>
+        <w:t>être client</w:t>
+      </w:r>
+    </w:p>
+    <w:p>
+      <w:pPr>
+        <w:spacing w:after="0"/>
+      </w:pPr>
+      <w:r>
+        <w:t xml:space="preserve">2) Fenêtre </w:t>
+      </w:r>
+      <w:r>
+        <w:t>serveur</w:t>
+      </w:r>
+    </w:p>
+    <w:p>
+      <w:pPr>
+        <w:spacing w:after="0"/>
+      </w:pPr>
+    </w:p>
+    <w:p>
+      <w:pPr>
+        <w:spacing w:after="0"/>
+      </w:pPr>
+      <w:r>
+        <w:t>V Perspective d’évolution</w:t>
+      </w:r>
+    </w:p>
+    <w:p>
+      <w:pPr>
+        <w:spacing w:after="0"/>
+      </w:pPr>
+    </w:p>
+    <w:p>
+      <w:pPr>
+        <w:spacing w:after="0"/>
+      </w:pPr>
+      <w:r>
+        <w:t>VI Gestion du projet</w:t>
+      </w:r>
+    </w:p>
+    <w:p>
+      <w:pPr>
+        <w:spacing w:after="0"/>
+      </w:pPr>
+    </w:p>
+    <w:p>
+      <w:pPr>
+        <w:spacing w:after="0"/>
+      </w:pPr>
+      <w:r>
+        <w:t>1) Equipe et répartition des tâches</w:t>
+      </w:r>
+    </w:p>
+    <w:p>
+      <w:pPr>
+        <w:spacing w:after="0"/>
+      </w:pPr>
+      <w:r>
+        <w:t>2) Gestion des versions</w:t>
+      </w:r>
+    </w:p>
+    <w:p>
+      <w:pPr>
+        <w:spacing w:after="0"/>
+      </w:pPr>
+      <w:r>
+        <w:t>3) Phases de conception</w:t>
+      </w:r>
+    </w:p>
+    <w:p>
+      <w:pPr>
+        <w:spacing w:after="0"/>
+      </w:pPr>
     </w:p>
     <w:sectPr>
       <w:headerReference w:type="default" r:id="rId9"/>
@@ -1110,7 +1278,7 @@
         <w:sz w:val="20"/>
         <w:szCs w:val="20"/>
       </w:rPr>
-      <w:t>4</w:t>
+      <w:t>2</w:t>
     </w:r>
     <w:r>
       <w:rPr>
@@ -1165,7 +1333,7 @@
         <w:sz w:val="20"/>
         <w:szCs w:val="20"/>
       </w:rPr>
-      <w:t>5</w:t>
+      <w:t>6</w:t>
     </w:r>
     <w:r>
       <w:rPr>
@@ -1321,7 +1489,7 @@
         <w:sz w:val="20"/>
         <w:szCs w:val="20"/>
       </w:rPr>
-      <w:t>5</w:t>
+      <w:t>6</w:t>
     </w:r>
     <w:r>
       <w:rPr>
@@ -1425,9 +1593,6 @@
       <w:sdtPr>
         <w:alias w:val="Auteur "/>
         <w:id w:val="892602"/>
-        <w:placeholder>
-          <w:docPart w:val="888C58A49ED34FDE8ECFD3F1CBEF3041"/>
-        </w:placeholder>
         <w:dataBinding w:prefixMappings="xmlns:ns0='http://purl.org/dc/elements/1.1/' xmlns:ns1='http://schemas.openxmlformats.org/package/2006/metadata/core-properties' " w:xpath="/ns1:coreProperties[1]/ns0:creator[1]" w:storeItemID="{6C3C8BC8-F283-45AE-878A-BAB7291924A1}"/>
         <w:text/>
       </w:sdtPr>
@@ -2183,6 +2348,7 @@
   <w:style w:type="character" w:default="1" w:styleId="Policepardfaut">
     <w:name w:val="Default Paragraph Font"/>
     <w:uiPriority w:val="1"/>
+    <w:semiHidden/>
     <w:unhideWhenUsed/>
   </w:style>
   <w:style w:type="table" w:default="1" w:styleId="TableauNormal">
@@ -2557,352 +2723,6 @@
 </w:styles>
 </file>
 
-<file path=word/glossary/document.xml><?xml version="1.0" encoding="utf-8"?>
-<w:glossaryDocument xmlns:ve="http://schemas.openxmlformats.org/markup-compatibility/2006" xmlns:o="urn:schemas-microsoft-com:office:office" xmlns:r="http://schemas.openxmlformats.org/officeDocument/2006/relationships" xmlns:m="http://schemas.openxmlformats.org/officeDocument/2006/math" xmlns:v="urn:schemas-microsoft-com:vml" xmlns:wp="http://schemas.openxmlformats.org/drawingml/2006/wordprocessingDrawing" xmlns:w10="urn:schemas-microsoft-com:office:word" xmlns:w="http://schemas.openxmlformats.org/wordprocessingml/2006/main" xmlns:wne="http://schemas.microsoft.com/office/word/2006/wordml">
-  <w:docParts>
-    <w:docPart>
-      <w:docPartPr>
-        <w:name w:val="888C58A49ED34FDE8ECFD3F1CBEF3041"/>
-        <w:category>
-          <w:name w:val="Général"/>
-          <w:gallery w:val="placeholder"/>
-        </w:category>
-        <w:types>
-          <w:type w:val="bbPlcHdr"/>
-        </w:types>
-        <w:behaviors>
-          <w:behavior w:val="content"/>
-        </w:behaviors>
-        <w:guid w:val="{3201DFBE-805F-4759-A81C-275063B13795}"/>
-      </w:docPartPr>
-      <w:docPartBody>
-        <w:p>
-          <w:r>
-            <w:rPr>
-              <w:rStyle w:val="Textedelespacerserv"/>
-            </w:rPr>
-            <w:t>[Auteur ]</w:t>
-          </w:r>
-        </w:p>
-      </w:docPartBody>
-    </w:docPart>
-  </w:docParts>
-</w:glossaryDocument>
-</file>
-
-<file path=word/glossary/fontTable.xml><?xml version="1.0" encoding="utf-8"?>
-<w:fonts xmlns:r="http://schemas.openxmlformats.org/officeDocument/2006/relationships" xmlns:w="http://schemas.openxmlformats.org/wordprocessingml/2006/main">
-  <w:font w:name="Times New Roman">
-    <w:panose1 w:val="02020603050405020304"/>
-    <w:charset w:val="00"/>
-    <w:family w:val="roman"/>
-    <w:pitch w:val="variable"/>
-    <w:sig w:usb0="20002A87" w:usb1="80000000" w:usb2="00000008" w:usb3="00000000" w:csb0="000001FF" w:csb1="00000000"/>
-  </w:font>
-  <w:font w:name="Calibri">
-    <w:panose1 w:val="020F0502020204030204"/>
-    <w:charset w:val="00"/>
-    <w:family w:val="swiss"/>
-    <w:pitch w:val="variable"/>
-    <w:sig w:usb0="A00002EF" w:usb1="4000207B" w:usb2="00000000" w:usb3="00000000" w:csb0="0000009F" w:csb1="00000000"/>
-  </w:font>
-  <w:font w:name="Cambria">
-    <w:panose1 w:val="02040503050406030204"/>
-    <w:charset w:val="00"/>
-    <w:family w:val="roman"/>
-    <w:pitch w:val="variable"/>
-    <w:sig w:usb0="A00002EF" w:usb1="4000004B" w:usb2="00000000" w:usb3="00000000" w:csb0="0000009F" w:csb1="00000000"/>
-  </w:font>
-  <w:font w:name="Tahoma">
-    <w:panose1 w:val="020B0604030504040204"/>
-    <w:charset w:val="00"/>
-    <w:family w:val="swiss"/>
-    <w:pitch w:val="variable"/>
-    <w:sig w:usb0="61002A87" w:usb1="80000000" w:usb2="00000008" w:usb3="00000000" w:csb0="000101FF" w:csb1="00000000"/>
-  </w:font>
-  <w:font w:name="Arial">
-    <w:panose1 w:val="020B0604020202020204"/>
-    <w:charset w:val="00"/>
-    <w:family w:val="swiss"/>
-    <w:pitch w:val="variable"/>
-    <w:sig w:usb0="20002A87" w:usb1="80000000" w:usb2="00000008" w:usb3="00000000" w:csb0="000001FF" w:csb1="00000000"/>
-  </w:font>
-</w:fonts>
-</file>
-
-<file path=word/glossary/settings.xml><?xml version="1.0" encoding="utf-8"?>
-<w:settings xmlns:o="urn:schemas-microsoft-com:office:office" xmlns:r="http://schemas.openxmlformats.org/officeDocument/2006/relationships" xmlns:m="http://schemas.openxmlformats.org/officeDocument/2006/math" xmlns:v="urn:schemas-microsoft-com:vml" xmlns:w10="urn:schemas-microsoft-com:office:word" xmlns:w="http://schemas.openxmlformats.org/wordprocessingml/2006/main" xmlns:sl="http://schemas.openxmlformats.org/schemaLibrary/2006/main">
-  <w:view w:val="normal"/>
-  <w:defaultTabStop w:val="708"/>
-  <w:hyphenationZone w:val="425"/>
-  <w:characterSpacingControl w:val="doNotCompress"/>
-  <w:compat>
-    <w:useFELayout/>
-  </w:compat>
-  <w:rsids>
-    <w:rsidRoot w:val="006B6277"/>
-    <w:rsid w:val="001D2754"/>
-    <w:rsid w:val="006B6277"/>
-  </w:rsids>
-  <m:mathPr>
-    <m:mathFont m:val="Cambria Math"/>
-    <m:brkBin m:val="before"/>
-    <m:brkBinSub m:val="--"/>
-    <m:smallFrac m:val="off"/>
-    <m:dispDef/>
-    <m:lMargin m:val="0"/>
-    <m:rMargin m:val="0"/>
-    <m:defJc m:val="centerGroup"/>
-    <m:wrapIndent m:val="1440"/>
-    <m:intLim m:val="subSup"/>
-    <m:naryLim m:val="undOvr"/>
-  </m:mathPr>
-  <w:themeFontLang w:val="fr-FR"/>
-  <w:clrSchemeMapping w:bg1="light1" w:t1="dark1" w:bg2="light2" w:t2="dark2" w:accent1="accent1" w:accent2="accent2" w:accent3="accent3" w:accent4="accent4" w:accent5="accent5" w:accent6="accent6" w:hyperlink="hyperlink" w:followedHyperlink="followedHyperlink"/>
-  <w:decimalSymbol w:val=","/>
-  <w:listSeparator w:val=";"/>
-</w:settings>
-</file>
-
-<file path=word/glossary/styles.xml><?xml version="1.0" encoding="utf-8"?>
-<w:styles xmlns:r="http://schemas.openxmlformats.org/officeDocument/2006/relationships" xmlns:w="http://schemas.openxmlformats.org/wordprocessingml/2006/main">
-  <w:docDefaults>
-    <w:rPrDefault>
-      <w:rPr>
-        <w:rFonts w:asciiTheme="minorHAnsi" w:eastAsiaTheme="minorEastAsia" w:hAnsiTheme="minorHAnsi" w:cstheme="minorBidi"/>
-        <w:sz w:val="22"/>
-        <w:szCs w:val="22"/>
-        <w:lang w:val="fr-FR" w:eastAsia="fr-FR" w:bidi="ar-SA"/>
-      </w:rPr>
-    </w:rPrDefault>
-    <w:pPrDefault>
-      <w:pPr>
-        <w:spacing w:after="200" w:line="276" w:lineRule="auto"/>
-      </w:pPr>
-    </w:pPrDefault>
-  </w:docDefaults>
-  <w:latentStyles w:defLockedState="0" w:defUIPriority="99" w:defSemiHidden="1" w:defUnhideWhenUsed="1" w:defQFormat="0" w:count="267">
-    <w:lsdException w:name="Normal" w:semiHidden="0" w:uiPriority="0" w:unhideWhenUsed="0" w:qFormat="1"/>
-    <w:lsdException w:name="heading 1" w:semiHidden="0" w:uiPriority="9" w:unhideWhenUsed="0" w:qFormat="1"/>
-    <w:lsdException w:name="heading 2" w:uiPriority="9" w:qFormat="1"/>
-    <w:lsdException w:name="heading 3" w:uiPriority="9" w:qFormat="1"/>
-    <w:lsdException w:name="heading 4" w:uiPriority="9" w:qFormat="1"/>
-    <w:lsdException w:name="heading 5" w:uiPriority="9" w:qFormat="1"/>
-    <w:lsdException w:name="heading 6" w:uiPriority="9" w:qFormat="1"/>
-    <w:lsdException w:name="heading 7" w:uiPriority="9" w:qFormat="1"/>
-    <w:lsdException w:name="heading 8" w:uiPriority="9" w:qFormat="1"/>
-    <w:lsdException w:name="heading 9" w:uiPriority="9" w:qFormat="1"/>
-    <w:lsdException w:name="toc 1" w:uiPriority="39"/>
-    <w:lsdException w:name="toc 2" w:uiPriority="39"/>
-    <w:lsdException w:name="toc 3" w:uiPriority="39"/>
-    <w:lsdException w:name="toc 4" w:uiPriority="39"/>
-    <w:lsdException w:name="toc 5" w:uiPriority="39"/>
-    <w:lsdException w:name="toc 6" w:uiPriority="39"/>
-    <w:lsdException w:name="toc 7" w:uiPriority="39"/>
-    <w:lsdException w:name="toc 8" w:uiPriority="39"/>
-    <w:lsdException w:name="toc 9" w:uiPriority="39"/>
-    <w:lsdException w:name="caption" w:uiPriority="35" w:qFormat="1"/>
-    <w:lsdException w:name="Title" w:semiHidden="0" w:uiPriority="10" w:unhideWhenUsed="0" w:qFormat="1"/>
-    <w:lsdException w:name="Default Paragraph Font" w:uiPriority="1"/>
-    <w:lsdException w:name="Subtitle" w:semiHidden="0" w:uiPriority="11" w:unhideWhenUsed="0" w:qFormat="1"/>
-    <w:lsdException w:name="Strong" w:semiHidden="0" w:uiPriority="22" w:unhideWhenUsed="0" w:qFormat="1"/>
-    <w:lsdException w:name="Emphasis" w:semiHidden="0" w:uiPriority="20" w:unhideWhenUsed="0" w:qFormat="1"/>
-    <w:lsdException w:name="Table Grid" w:semiHidden="0" w:uiPriority="59" w:unhideWhenUsed="0"/>
-    <w:lsdException w:name="Placeholder Text" w:unhideWhenUsed="0"/>
-    <w:lsdException w:name="No Spacing" w:semiHidden="0" w:uiPriority="1" w:unhideWhenUsed="0" w:qFormat="1"/>
-    <w:lsdException w:name="Light Shading" w:semiHidden="0" w:uiPriority="60" w:unhideWhenUsed="0"/>
-    <w:lsdException w:name="Light List" w:semiHidden="0" w:uiPriority="61" w:unhideWhenUsed="0"/>
-    <w:lsdException w:name="Light Grid" w:semiHidden="0" w:uiPriority="62" w:unhideWhenUsed="0"/>
-    <w:lsdException w:name="Medium Shading 1" w:semiHidden="0" w:uiPriority="63" w:unhideWhenUsed="0"/>
-    <w:lsdException w:name="Medium Shading 2" w:semiHidden="0" w:uiPriority="64" w:unhideWhenUsed="0"/>
-    <w:lsdException w:name="Medium List 1" w:semiHidden="0" w:uiPriority="65" w:unhideWhenUsed="0"/>
-    <w:lsdException w:name="Medium List 2" w:semiHidden="0" w:uiPriority="66" w:unhideWhenUsed="0"/>
-    <w:lsdException w:name="Medium Grid 1" w:semiHidden="0" w:uiPriority="67" w:unhideWhenUsed="0"/>
-    <w:lsdException w:name="Medium Grid 2" w:semiHidden="0" w:uiPriority="68" w:unhideWhenUsed="0"/>
-    <w:lsdException w:name="Medium Grid 3" w:semiHidden="0" w:uiPriority="69" w:unhideWhenUsed="0"/>
-    <w:lsdException w:name="Dark List" w:semiHidden="0" w:uiPriority="70" w:unhideWhenUsed="0"/>
-    <w:lsdException w:name="Colorful Shading" w:semiHidden="0" w:uiPriority="71" w:unhideWhenUsed="0"/>
-    <w:lsdException w:name="Colorful List" w:semiHidden="0" w:uiPriority="72" w:unhideWhenUsed="0"/>
-    <w:lsdException w:name="Colorful Grid" w:semiHidden="0" w:uiPriority="73" w:unhideWhenUsed="0"/>
-    <w:lsdException w:name="Light Shading Accent 1" w:semiHidden="0" w:uiPriority="60" w:unhideWhenUsed="0"/>
-    <w:lsdException w:name="Light List Accent 1" w:semiHidden="0" w:uiPriority="61" w:unhideWhenUsed="0"/>
-    <w:lsdException w:name="Light Grid Accent 1" w:semiHidden="0" w:uiPriority="62" w:unhideWhenUsed="0"/>
-    <w:lsdException w:name="Medium Shading 1 Accent 1" w:semiHidden="0" w:uiPriority="63" w:unhideWhenUsed="0"/>
-    <w:lsdException w:name="Medium Shading 2 Accent 1" w:semiHidden="0" w:uiPriority="64" w:unhideWhenUsed="0"/>
-    <w:lsdException w:name="Medium List 1 Accent 1" w:semiHidden="0" w:uiPriority="65" w:unhideWhenUsed="0"/>
-    <w:lsdException w:name="Revision" w:unhideWhenUsed="0"/>
-    <w:lsdException w:name="List Paragraph" w:semiHidden="0" w:uiPriority="34" w:unhideWhenUsed="0" w:qFormat="1"/>
-    <w:lsdException w:name="Quote" w:semiHidden="0" w:uiPriority="29" w:unhideWhenUsed="0" w:qFormat="1"/>
-    <w:lsdException w:name="Intense Quote" w:semiHidden="0" w:uiPriority="30" w:unhideWhenUsed="0" w:qFormat="1"/>
-    <w:lsdException w:name="Medium List 2 Accent 1" w:semiHidden="0" w:uiPriority="66" w:unhideWhenUsed="0"/>
-    <w:lsdException w:name="Medium Grid 1 Accent 1" w:semiHidden="0" w:uiPriority="67" w:unhideWhenUsed="0"/>
-    <w:lsdException w:name="Medium Grid 2 Accent 1" w:semiHidden="0" w:uiPriority="68" w:unhideWhenUsed="0"/>
-    <w:lsdException w:name="Medium Grid 3 Accent 1" w:semiHidden="0" w:uiPriority="69" w:unhideWhenUsed="0"/>
-    <w:lsdException w:name="Dark List Accent 1" w:semiHidden="0" w:uiPriority="70" w:unhideWhenUsed="0"/>
-    <w:lsdException w:name="Colorful Shading Accent 1" w:semiHidden="0" w:uiPriority="71" w:unhideWhenUsed="0"/>
-    <w:lsdException w:name="Colorful List Accent 1" w:semiHidden="0" w:uiPriority="72" w:unhideWhenUsed="0"/>
-    <w:lsdException w:name="Colorful Grid Accent 1" w:semiHidden="0" w:uiPriority="73" w:unhideWhenUsed="0"/>
-    <w:lsdException w:name="Light Shading Accent 2" w:semiHidden="0" w:uiPriority="60" w:unhideWhenUsed="0"/>
-    <w:lsdException w:name="Light List Accent 2" w:semiHidden="0" w:uiPriority="61" w:unhideWhenUsed="0"/>
-    <w:lsdException w:name="Light Grid Accent 2" w:semiHidden="0" w:uiPriority="62" w:unhideWhenUsed="0"/>
-    <w:lsdException w:name="Medium Shading 1 Accent 2" w:semiHidden="0" w:uiPriority="63" w:unhideWhenUsed="0"/>
-    <w:lsdException w:name="Medium Shading 2 Accent 2" w:semiHidden="0" w:uiPriority="64" w:unhideWhenUsed="0"/>
-    <w:lsdException w:name="Medium List 1 Accent 2" w:semiHidden="0" w:uiPriority="65" w:unhideWhenUsed="0"/>
-    <w:lsdException w:name="Medium List 2 Accent 2" w:semiHidden="0" w:uiPriority="66" w:unhideWhenUsed="0"/>
-    <w:lsdException w:name="Medium Grid 1 Accent 2" w:semiHidden="0" w:uiPriority="67" w:unhideWhenUsed="0"/>
-    <w:lsdException w:name="Medium Grid 2 Accent 2" w:semiHidden="0" w:uiPriority="68" w:unhideWhenUsed="0"/>
-    <w:lsdException w:name="Medium Grid 3 Accent 2" w:semiHidden="0" w:uiPriority="69" w:unhideWhenUsed="0"/>
-    <w:lsdException w:name="Dark List Accent 2" w:semiHidden="0" w:uiPriority="70" w:unhideWhenUsed="0"/>
-    <w:lsdException w:name="Colorful Shading Accent 2" w:semiHidden="0" w:uiPriority="71" w:unhideWhenUsed="0"/>
-    <w:lsdException w:name="Colorful List Accent 2" w:semiHidden="0" w:uiPriority="72" w:unhideWhenUsed="0"/>
-    <w:lsdException w:name="Colorful Grid Accent 2" w:semiHidden="0" w:uiPriority="73" w:unhideWhenUsed="0"/>
-    <w:lsdException w:name="Light Shading Accent 3" w:semiHidden="0" w:uiPriority="60" w:unhideWhenUsed="0"/>
-    <w:lsdException w:name="Light List Accent 3" w:semiHidden="0" w:uiPriority="61" w:unhideWhenUsed="0"/>
-    <w:lsdException w:name="Light Grid Accent 3" w:semiHidden="0" w:uiPriority="62" w:unhideWhenUsed="0"/>
-    <w:lsdException w:name="Medium Shading 1 Accent 3" w:semiHidden="0" w:uiPriority="63" w:unhideWhenUsed="0"/>
-    <w:lsdException w:name="Medium Shading 2 Accent 3" w:semiHidden="0" w:uiPriority="64" w:unhideWhenUsed="0"/>
-    <w:lsdException w:name="Medium List 1 Accent 3" w:semiHidden="0" w:uiPriority="65" w:unhideWhenUsed="0"/>
-    <w:lsdException w:name="Medium List 2 Accent 3" w:semiHidden="0" w:uiPriority="66" w:unhideWhenUsed="0"/>
-    <w:lsdException w:name="Medium Grid 1 Accent 3" w:semiHidden="0" w:uiPriority="67" w:unhideWhenUsed="0"/>
-    <w:lsdException w:name="Medium Grid 2 Accent 3" w:semiHidden="0" w:uiPriority="68" w:unhideWhenUsed="0"/>
-    <w:lsdException w:name="Medium Grid 3 Accent 3" w:semiHidden="0" w:uiPriority="69" w:unhideWhenUsed="0"/>
-    <w:lsdException w:name="Dark List Accent 3" w:semiHidden="0" w:uiPriority="70" w:unhideWhenUsed="0"/>
-    <w:lsdException w:name="Colorful Shading Accent 3" w:semiHidden="0" w:uiPriority="71" w:unhideWhenUsed="0"/>
-    <w:lsdException w:name="Colorful List Accent 3" w:semiHidden="0" w:uiPriority="72" w:unhideWhenUsed="0"/>
-    <w:lsdException w:name="Colorful Grid Accent 3" w:semiHidden="0" w:uiPriority="73" w:unhideWhenUsed="0"/>
-    <w:lsdException w:name="Light Shading Accent 4" w:semiHidden="0" w:uiPriority="60" w:unhideWhenUsed="0"/>
-    <w:lsdException w:name="Light List Accent 4" w:semiHidden="0" w:uiPriority="61" w:unhideWhenUsed="0"/>
-    <w:lsdException w:name="Light Grid Accent 4" w:semiHidden="0" w:uiPriority="62" w:unhideWhenUsed="0"/>
-    <w:lsdException w:name="Medium Shading 1 Accent 4" w:semiHidden="0" w:uiPriority="63" w:unhideWhenUsed="0"/>
-    <w:lsdException w:name="Medium Shading 2 Accent 4" w:semiHidden="0" w:uiPriority="64" w:unhideWhenUsed="0"/>
-    <w:lsdException w:name="Medium List 1 Accent 4" w:semiHidden="0" w:uiPriority="65" w:unhideWhenUsed="0"/>
-    <w:lsdException w:name="Medium List 2 Accent 4" w:semiHidden="0" w:uiPriority="66" w:unhideWhenUsed="0"/>
-    <w:lsdException w:name="Medium Grid 1 Accent 4" w:semiHidden="0" w:uiPriority="67" w:unhideWhenUsed="0"/>
-    <w:lsdException w:name="Medium Grid 2 Accent 4" w:semiHidden="0" w:uiPriority="68" w:unhideWhenUsed="0"/>
-    <w:lsdException w:name="Medium Grid 3 Accent 4" w:semiHidden="0" w:uiPriority="69" w:unhideWhenUsed="0"/>
-    <w:lsdException w:name="Dark List Accent 4" w:semiHidden="0" w:uiPriority="70" w:unhideWhenUsed="0"/>
-    <w:lsdException w:name="Colorful Shading Accent 4" w:semiHidden="0" w:uiPriority="71" w:unhideWhenUsed="0"/>
-    <w:lsdException w:name="Colorful List Accent 4" w:semiHidden="0" w:uiPriority="72" w:unhideWhenUsed="0"/>
-    <w:lsdException w:name="Colorful Grid Accent 4" w:semiHidden="0" w:uiPriority="73" w:unhideWhenUsed="0"/>
-    <w:lsdException w:name="Light Shading Accent 5" w:semiHidden="0" w:uiPriority="60" w:unhideWhenUsed="0"/>
-    <w:lsdException w:name="Light List Accent 5" w:semiHidden="0" w:uiPriority="61" w:unhideWhenUsed="0"/>
-    <w:lsdException w:name="Light Grid Accent 5" w:semiHidden="0" w:uiPriority="62" w:unhideWhenUsed="0"/>
-    <w:lsdException w:name="Medium Shading 1 Accent 5" w:semiHidden="0" w:uiPriority="63" w:unhideWhenUsed="0"/>
-    <w:lsdException w:name="Medium Shading 2 Accent 5" w:semiHidden="0" w:uiPriority="64" w:unhideWhenUsed="0"/>
-    <w:lsdException w:name="Medium List 1 Accent 5" w:semiHidden="0" w:uiPriority="65" w:unhideWhenUsed="0"/>
-    <w:lsdException w:name="Medium List 2 Accent 5" w:semiHidden="0" w:uiPriority="66" w:unhideWhenUsed="0"/>
-    <w:lsdException w:name="Medium Grid 1 Accent 5" w:semiHidden="0" w:uiPriority="67" w:unhideWhenUsed="0"/>
-    <w:lsdException w:name="Medium Grid 2 Accent 5" w:semiHidden="0" w:uiPriority="68" w:unhideWhenUsed="0"/>
-    <w:lsdException w:name="Medium Grid 3 Accent 5" w:semiHidden="0" w:uiPriority="69" w:unhideWhenUsed="0"/>
-    <w:lsdException w:name="Dark List Accent 5" w:semiHidden="0" w:uiPriority="70" w:unhideWhenUsed="0"/>
-    <w:lsdException w:name="Colorful Shading Accent 5" w:semiHidden="0" w:uiPriority="71" w:unhideWhenUsed="0"/>
-    <w:lsdException w:name="Colorful List Accent 5" w:semiHidden="0" w:uiPriority="72" w:unhideWhenUsed="0"/>
-    <w:lsdException w:name="Colorful Grid Accent 5" w:semiHidden="0" w:uiPriority="73" w:unhideWhenUsed="0"/>
-    <w:lsdException w:name="Light Shading Accent 6" w:semiHidden="0" w:uiPriority="60" w:unhideWhenUsed="0"/>
-    <w:lsdException w:name="Light List Accent 6" w:semiHidden="0" w:uiPriority="61" w:unhideWhenUsed="0"/>
-    <w:lsdException w:name="Light Grid Accent 6" w:semiHidden="0" w:uiPriority="62" w:unhideWhenUsed="0"/>
-    <w:lsdException w:name="Medium Shading 1 Accent 6" w:semiHidden="0" w:uiPriority="63" w:unhideWhenUsed="0"/>
-    <w:lsdException w:name="Medium Shading 2 Accent 6" w:semiHidden="0" w:uiPriority="64" w:unhideWhenUsed="0"/>
-    <w:lsdException w:name="Medium List 1 Accent 6" w:semiHidden="0" w:uiPriority="65" w:unhideWhenUsed="0"/>
-    <w:lsdException w:name="Medium List 2 Accent 6" w:semiHidden="0" w:uiPriority="66" w:unhideWhenUsed="0"/>
-    <w:lsdException w:name="Medium Grid 1 Accent 6" w:semiHidden="0" w:uiPriority="67" w:unhideWhenUsed="0"/>
-    <w:lsdException w:name="Medium Grid 2 Accent 6" w:semiHidden="0" w:uiPriority="68" w:unhideWhenUsed="0"/>
-    <w:lsdException w:name="Medium Grid 3 Accent 6" w:semiHidden="0" w:uiPriority="69" w:unhideWhenUsed="0"/>
-    <w:lsdException w:name="Dark List Accent 6" w:semiHidden="0" w:uiPriority="70" w:unhideWhenUsed="0"/>
-    <w:lsdException w:name="Colorful Shading Accent 6" w:semiHidden="0" w:uiPriority="71" w:unhideWhenUsed="0"/>
-    <w:lsdException w:name="Colorful List Accent 6" w:semiHidden="0" w:uiPriority="72" w:unhideWhenUsed="0"/>
-    <w:lsdException w:name="Colorful Grid Accent 6" w:semiHidden="0" w:uiPriority="73" w:unhideWhenUsed="0"/>
-    <w:lsdException w:name="Subtle Emphasis" w:semiHidden="0" w:uiPriority="19" w:unhideWhenUsed="0" w:qFormat="1"/>
-    <w:lsdException w:name="Intense Emphasis" w:semiHidden="0" w:uiPriority="21" w:unhideWhenUsed="0" w:qFormat="1"/>
-    <w:lsdException w:name="Subtle Reference" w:semiHidden="0" w:uiPriority="31" w:unhideWhenUsed="0" w:qFormat="1"/>
-    <w:lsdException w:name="Intense Reference" w:semiHidden="0" w:uiPriority="32" w:unhideWhenUsed="0" w:qFormat="1"/>
-    <w:lsdException w:name="Book Title" w:semiHidden="0" w:uiPriority="33" w:unhideWhenUsed="0" w:qFormat="1"/>
-    <w:lsdException w:name="Bibliography" w:uiPriority="37"/>
-    <w:lsdException w:name="TOC Heading" w:uiPriority="39" w:qFormat="1"/>
-  </w:latentStyles>
-  <w:style w:type="paragraph" w:default="1" w:styleId="Normal">
-    <w:name w:val="Normal"/>
-    <w:qFormat/>
-  </w:style>
-  <w:style w:type="character" w:default="1" w:styleId="Policepardfaut">
-    <w:name w:val="Default Paragraph Font"/>
-    <w:uiPriority w:val="1"/>
-    <w:semiHidden/>
-    <w:unhideWhenUsed/>
-  </w:style>
-  <w:style w:type="table" w:default="1" w:styleId="TableauNormal">
-    <w:name w:val="Normal Table"/>
-    <w:uiPriority w:val="99"/>
-    <w:semiHidden/>
-    <w:unhideWhenUsed/>
-    <w:qFormat/>
-    <w:tblPr>
-      <w:tblInd w:w="0" w:type="dxa"/>
-      <w:tblCellMar>
-        <w:top w:w="0" w:type="dxa"/>
-        <w:left w:w="108" w:type="dxa"/>
-        <w:bottom w:w="0" w:type="dxa"/>
-        <w:right w:w="108" w:type="dxa"/>
-      </w:tblCellMar>
-    </w:tblPr>
-  </w:style>
-  <w:style w:type="numbering" w:default="1" w:styleId="Aucuneliste">
-    <w:name w:val="No List"/>
-    <w:uiPriority w:val="99"/>
-    <w:semiHidden/>
-    <w:unhideWhenUsed/>
-  </w:style>
-  <w:style w:type="paragraph" w:customStyle="1" w:styleId="9A3793D0604848C4A048D46CA515FDED">
-    <w:name w:val="9A3793D0604848C4A048D46CA515FDED"/>
-    <w:rsid w:val="006B6277"/>
-  </w:style>
-  <w:style w:type="paragraph" w:customStyle="1" w:styleId="E2BECE2361F342F685FA1BD6672FE0D5">
-    <w:name w:val="E2BECE2361F342F685FA1BD6672FE0D5"/>
-    <w:rsid w:val="006B6277"/>
-  </w:style>
-  <w:style w:type="character" w:styleId="Textedelespacerserv">
-    <w:name w:val="Placeholder Text"/>
-    <w:basedOn w:val="Policepardfaut"/>
-    <w:uiPriority w:val="99"/>
-    <w:semiHidden/>
-    <w:rsid w:val="006B6277"/>
-    <w:rPr>
-      <w:color w:val="808080"/>
-    </w:rPr>
-  </w:style>
-  <w:style w:type="paragraph" w:customStyle="1" w:styleId="3E820179666048778C19593C4F077C5E">
-    <w:name w:val="3E820179666048778C19593C4F077C5E"/>
-    <w:rsid w:val="006B6277"/>
-  </w:style>
-  <w:style w:type="paragraph" w:customStyle="1" w:styleId="F44424C35D994B45890AE3CBB295414B">
-    <w:name w:val="F44424C35D994B45890AE3CBB295414B"/>
-    <w:rsid w:val="006B6277"/>
-  </w:style>
-  <w:style w:type="paragraph" w:customStyle="1" w:styleId="EC96585D3E2D48E696961736DD51D56F">
-    <w:name w:val="EC96585D3E2D48E696961736DD51D56F"/>
-    <w:rsid w:val="006B6277"/>
-  </w:style>
-  <w:style w:type="paragraph" w:customStyle="1" w:styleId="304D4A96D91F40A5B9556997980EEA6A">
-    <w:name w:val="304D4A96D91F40A5B9556997980EEA6A"/>
-    <w:rsid w:val="006B6277"/>
-  </w:style>
-  <w:style w:type="paragraph" w:customStyle="1" w:styleId="F45639F661FC481E833F971EC081DDEC">
-    <w:name w:val="F45639F661FC481E833F971EC081DDEC"/>
-    <w:rsid w:val="006B6277"/>
-  </w:style>
-  <w:style w:type="paragraph" w:customStyle="1" w:styleId="5D8A340D2B2F46C28432DD8AA7E99CFA">
-    <w:name w:val="5D8A340D2B2F46C28432DD8AA7E99CFA"/>
-    <w:rsid w:val="006B6277"/>
-  </w:style>
-</w:styles>
-</file>
-
-<file path=word/glossary/webSettings.xml><?xml version="1.0" encoding="utf-8"?>
-<w:webSettings xmlns:r="http://schemas.openxmlformats.org/officeDocument/2006/relationships" xmlns:w="http://schemas.openxmlformats.org/wordprocessingml/2006/main">
-  <w:optimizeForBrowser/>
-</w:webSettings>
-</file>
-
 <file path=word/theme/theme1.xml><?xml version="1.0" encoding="utf-8"?>
 <a:theme xmlns:a="http://schemas.openxmlformats.org/drawingml/2006/main" name="Thème Office">
   <a:themeElements>

</xml_diff>